<commit_message>
feat: general post fixes and resume update
</commit_message>
<xml_diff>
--- a/docs/resume-luiz.rapatao.docx
+++ b/docs/resume-luiz.rapatao.docx
@@ -550,27 +550,7 @@
             </w14:solidFill>
           </w14:textFill>
         </w:rPr>
-        <w:t>Technical Leader</w:t>
-      </w:r>
-      <w:r>
-        <w:rPr>
-          <w:outline w:val="0"/>
-          <w:color w:val="434343"/>
-          <w:u w:color="434343"/>
-          <w:rtl w:val="0"/>
-          <w14:textFill>
-            <w14:solidFill>
-              <w14:srgbClr w14:val="434343"/>
-            </w14:solidFill>
-          </w14:textFill>
-        </w:rPr>
-        <w:t xml:space="preserve">, </w:t>
-      </w:r>
-      <w:r>
-        <w:rPr>
-          <w:rtl w:val="0"/>
-        </w:rPr>
-        <w:t>Mercado Livre Brasil</w:t>
+        <w:t>Senior Software Engineer, Alten Portugal</w:t>
       </w:r>
       <w:r>
         <w:rPr>
@@ -580,6 +560,15 @@
           <w:lang w:val="ru-RU"/>
         </w:rPr>
         <w:t xml:space="preserve"> - </w:t>
+      </w:r>
+      <w:r>
+        <w:rPr>
+          <w:b w:val="0"/>
+          <w:bCs w:val="0"/>
+          <w:rtl w:val="0"/>
+          <w:lang w:val="pt-PT"/>
+        </w:rPr>
+        <w:t>Jun</w:t>
       </w:r>
       <w:r>
         <w:rPr>
@@ -589,9 +578,8 @@
           <w:i w:val="1"/>
           <w:iCs w:val="1"/>
           <w:rtl w:val="0"/>
-          <w:lang w:val="pt-PT"/>
-        </w:rPr>
-        <w:t>May</w:t>
+        </w:rPr>
+        <w:t>/20</w:t>
       </w:r>
       <w:r>
         <w:rPr>
@@ -601,8 +589,9 @@
           <w:i w:val="1"/>
           <w:iCs w:val="1"/>
           <w:rtl w:val="0"/>
-        </w:rPr>
-        <w:t>/20</w:t>
+          <w:lang w:val="pt-PT"/>
+        </w:rPr>
+        <w:t>22 - present</w:t>
       </w:r>
       <w:r>
         <w:rPr>
@@ -612,18 +601,6 @@
           <w:i w:val="1"/>
           <w:iCs w:val="1"/>
           <w:rtl w:val="0"/>
-          <w:lang w:val="pt-PT"/>
-        </w:rPr>
-        <w:t>20 - present</w:t>
-      </w:r>
-      <w:r>
-        <w:rPr>
-          <w:rFonts w:ascii="Proxima Nova" w:cs="Proxima Nova" w:hAnsi="Proxima Nova" w:eastAsia="Proxima Nova"/>
-          <w:b w:val="0"/>
-          <w:bCs w:val="0"/>
-          <w:i w:val="1"/>
-          <w:iCs w:val="1"/>
-          <w:rtl w:val="0"/>
           <w:lang w:val="ru-RU"/>
         </w:rPr>
         <w:t xml:space="preserve"> - </w:t>
@@ -634,27 +611,9 @@
           <w:b w:val="0"/>
           <w:bCs w:val="0"/>
           <w:rtl w:val="0"/>
-        </w:rPr>
-        <w:t>S</w:t>
-      </w:r>
-      <w:r>
-        <w:rPr>
-          <w:rFonts w:ascii="Proxima Nova" w:cs="Proxima Nova" w:hAnsi="Proxima Nova" w:eastAsia="Proxima Nova"/>
-          <w:b w:val="0"/>
-          <w:bCs w:val="0"/>
-          <w:rtl w:val="0"/>
-          <w:lang w:val="pt-PT"/>
-        </w:rPr>
-        <w:t>ã</w:t>
-      </w:r>
-      <w:r>
-        <w:rPr>
-          <w:rFonts w:ascii="Proxima Nova" w:cs="Proxima Nova" w:hAnsi="Proxima Nova" w:eastAsia="Proxima Nova"/>
-          <w:b w:val="0"/>
-          <w:bCs w:val="0"/>
-          <w:rtl w:val="0"/>
-        </w:rPr>
-        <w:t>o Paulo, SP - Brazil</w:t>
+          <w:lang w:val="nl-NL"/>
+        </w:rPr>
+        <w:t>Brazil</w:t>
       </w:r>
     </w:p>
     <w:p>
@@ -673,18 +632,181 @@
           <w:sz w:val="24"/>
           <w:szCs w:val="24"/>
           <w:rtl w:val="0"/>
-          <w:lang w:val="en-US"/>
-        </w:rPr>
-      </w:pPr>
-      <w:r>
-        <w:rPr>
-          <w:rFonts w:ascii="Proxima Nova" w:cs="Proxima Nova" w:hAnsi="Proxima Nova" w:eastAsia="Proxima Nova"/>
+          <w:lang w:val="pt-PT"/>
+        </w:rPr>
+      </w:pPr>
+      <w:r>
+        <w:rPr>
+          <w:rFonts w:ascii="Proxima Nova" w:cs="Proxima Nova" w:hAnsi="Proxima Nova" w:eastAsia="Proxima Nova"/>
+          <w:i w:val="1"/>
+          <w:iCs w:val="1"/>
           <w:sz w:val="24"/>
           <w:szCs w:val="24"/>
           <w:rtl w:val="0"/>
-          <w:lang w:val="en-US"/>
-        </w:rPr>
-        <w:t>Responsible for mentoring team members, providing support in their tech learning path, helping to understand the used project stack, as well as soft-skills improvement.</w:t>
+          <w:lang w:val="pt-PT"/>
+        </w:rPr>
+        <w:t>Technologies used</w:t>
+      </w:r>
+      <w:r>
+        <w:rPr>
+          <w:rFonts w:ascii="Proxima Nova" w:cs="Proxima Nova" w:hAnsi="Proxima Nova" w:eastAsia="Proxima Nova"/>
+          <w:sz w:val="24"/>
+          <w:szCs w:val="24"/>
+          <w:rtl w:val="0"/>
+          <w:lang w:val="pt-PT"/>
+        </w:rPr>
+        <w:t>: Java (8, 11), Kotlin, REST, JEE, Spring 5, jUnit, Jenkins, Gradle, Maven, MySQL, Docker, Wildfly.</w:t>
+      </w:r>
+      <w:r>
+        <w:rPr>
+          <w:rFonts w:ascii="Proxima Nova" w:cs="Proxima Nova" w:hAnsi="Proxima Nova" w:eastAsia="Proxima Nova"/>
+          <w:sz w:val="24"/>
+          <w:szCs w:val="24"/>
+          <w:rtl w:val="0"/>
+          <w:lang w:val="pt-PT"/>
+        </w:rPr>
+        <w:t xml:space="preserve"> </w:t>
+      </w:r>
+    </w:p>
+    <w:p>
+      <w:pPr>
+        <w:pStyle w:val="Body"/>
+        <w:spacing w:line="360" w:lineRule="auto"/>
+        <w:ind w:left="180" w:firstLine="0"/>
+        <w:rPr>
+          <w:rFonts w:ascii="Proxima Nova" w:cs="Proxima Nova" w:hAnsi="Proxima Nova" w:eastAsia="Proxima Nova"/>
+          <w:sz w:val="24"/>
+          <w:szCs w:val="24"/>
+        </w:rPr>
+      </w:pPr>
+    </w:p>
+    <w:p>
+      <w:pPr>
+        <w:pStyle w:val="Heading 2"/>
+        <w:rPr>
+          <w:rFonts w:ascii="Proxima Nova" w:cs="Proxima Nova" w:hAnsi="Proxima Nova" w:eastAsia="Proxima Nova"/>
+          <w:b w:val="0"/>
+          <w:bCs w:val="0"/>
+        </w:rPr>
+      </w:pPr>
+      <w:r>
+        <w:rPr>
+          <w:outline w:val="0"/>
+          <w:color w:val="434343"/>
+          <w:u w:color="434343"/>
+          <w:rtl w:val="0"/>
+          <w:lang w:val="pt-PT"/>
+          <w14:textFill>
+            <w14:solidFill>
+              <w14:srgbClr w14:val="434343"/>
+            </w14:solidFill>
+          </w14:textFill>
+        </w:rPr>
+        <w:t>Technical Leader</w:t>
+      </w:r>
+      <w:r>
+        <w:rPr>
+          <w:outline w:val="0"/>
+          <w:color w:val="434343"/>
+          <w:u w:color="434343"/>
+          <w:rtl w:val="0"/>
+          <w14:textFill>
+            <w14:solidFill>
+              <w14:srgbClr w14:val="434343"/>
+            </w14:solidFill>
+          </w14:textFill>
+        </w:rPr>
+        <w:t xml:space="preserve">, </w:t>
+      </w:r>
+      <w:r>
+        <w:rPr>
+          <w:rtl w:val="0"/>
+        </w:rPr>
+        <w:t>Mercado Livre Brasil</w:t>
+      </w:r>
+      <w:r>
+        <w:rPr>
+          <w:b w:val="0"/>
+          <w:bCs w:val="0"/>
+          <w:rtl w:val="0"/>
+          <w:lang w:val="ru-RU"/>
+        </w:rPr>
+        <w:t xml:space="preserve"> - </w:t>
+      </w:r>
+      <w:r>
+        <w:rPr>
+          <w:rFonts w:ascii="Proxima Nova" w:cs="Proxima Nova" w:hAnsi="Proxima Nova" w:eastAsia="Proxima Nova"/>
+          <w:b w:val="0"/>
+          <w:bCs w:val="0"/>
+          <w:i w:val="1"/>
+          <w:iCs w:val="1"/>
+          <w:rtl w:val="0"/>
+          <w:lang w:val="pt-PT"/>
+        </w:rPr>
+        <w:t>May</w:t>
+      </w:r>
+      <w:r>
+        <w:rPr>
+          <w:rFonts w:ascii="Proxima Nova" w:cs="Proxima Nova" w:hAnsi="Proxima Nova" w:eastAsia="Proxima Nova"/>
+          <w:b w:val="0"/>
+          <w:bCs w:val="0"/>
+          <w:i w:val="1"/>
+          <w:iCs w:val="1"/>
+          <w:rtl w:val="0"/>
+        </w:rPr>
+        <w:t>/20</w:t>
+      </w:r>
+      <w:r>
+        <w:rPr>
+          <w:rFonts w:ascii="Proxima Nova" w:cs="Proxima Nova" w:hAnsi="Proxima Nova" w:eastAsia="Proxima Nova"/>
+          <w:b w:val="0"/>
+          <w:bCs w:val="0"/>
+          <w:i w:val="1"/>
+          <w:iCs w:val="1"/>
+          <w:rtl w:val="0"/>
+          <w:lang w:val="pt-PT"/>
+        </w:rPr>
+        <w:t>20 - Jun/2022</w:t>
+      </w:r>
+      <w:r>
+        <w:rPr>
+          <w:rFonts w:ascii="Proxima Nova" w:cs="Proxima Nova" w:hAnsi="Proxima Nova" w:eastAsia="Proxima Nova"/>
+          <w:b w:val="0"/>
+          <w:bCs w:val="0"/>
+          <w:i w:val="1"/>
+          <w:iCs w:val="1"/>
+          <w:rtl w:val="0"/>
+          <w:lang w:val="ru-RU"/>
+        </w:rPr>
+        <w:t xml:space="preserve"> - </w:t>
+      </w:r>
+      <w:r>
+        <w:rPr>
+          <w:rFonts w:ascii="Proxima Nova" w:cs="Proxima Nova" w:hAnsi="Proxima Nova" w:eastAsia="Proxima Nova"/>
+          <w:b w:val="0"/>
+          <w:bCs w:val="0"/>
+          <w:rtl w:val="0"/>
+        </w:rPr>
+        <w:t>S</w:t>
+      </w:r>
+      <w:r>
+        <w:rPr>
+          <w:rFonts w:ascii="Proxima Nova" w:cs="Proxima Nova" w:hAnsi="Proxima Nova" w:eastAsia="Proxima Nova"/>
+          <w:b w:val="0"/>
+          <w:bCs w:val="0"/>
+          <w:rtl w:val="0"/>
+          <w:lang w:val="pt-PT"/>
+        </w:rPr>
+        <w:t>ã</w:t>
+      </w:r>
+      <w:r>
+        <w:rPr>
+          <w:rFonts w:ascii="Proxima Nova" w:cs="Proxima Nova" w:hAnsi="Proxima Nova" w:eastAsia="Proxima Nova"/>
+          <w:b w:val="0"/>
+          <w:bCs w:val="0"/>
+          <w:rtl w:val="0"/>
+        </w:rPr>
+        <w:t>o Paulo, SP - Brazil</w:t>
       </w:r>
     </w:p>
     <w:p>
@@ -714,7 +836,7 @@
           <w:rtl w:val="0"/>
           <w:lang w:val="en-US"/>
         </w:rPr>
-        <w:t>Working as a support for the project leaders with the responsibility to map, address or reduce possible impacts during the product improvement.</w:t>
+        <w:t>Responsible for mentoring team members, providing support in their tech learning path, helping to understand the used project stack, as well as soft-skills improvement.</w:t>
       </w:r>
     </w:p>
     <w:p>
@@ -744,7 +866,7 @@
           <w:rtl w:val="0"/>
           <w:lang w:val="en-US"/>
         </w:rPr>
-        <w:t>Worked as a main developer in the team responsible for the supermarket product, developing and maintaining the services used to identify, list and connect buyers to that products, providing to them a customized experience on the company marketplace.</w:t>
+        <w:t>Working as a support for the project leaders with the responsibility to map, address or reduce possible impacts during the product improvement.</w:t>
       </w:r>
     </w:p>
     <w:p>
@@ -774,7 +896,7 @@
           <w:rtl w:val="0"/>
           <w:lang w:val="en-US"/>
         </w:rPr>
-        <w:t>Worked in the development of the feature that provides free shipping for buyers based on rules like, purchase minimum value and shipping address.</w:t>
+        <w:t>Worked as a main developer in the team responsible for the supermarket product, developing and maintaining the services used to identify, list and connect buyers to that products, providing to them a customized experience on the company marketplace.</w:t>
       </w:r>
     </w:p>
     <w:p>
@@ -793,138 +915,18 @@
           <w:sz w:val="24"/>
           <w:szCs w:val="24"/>
           <w:rtl w:val="0"/>
-          <w:lang w:val="pt-PT"/>
-        </w:rPr>
-      </w:pPr>
-      <w:r>
-        <w:rPr>
-          <w:rFonts w:ascii="Proxima Nova" w:cs="Proxima Nova" w:hAnsi="Proxima Nova" w:eastAsia="Proxima Nova"/>
-          <w:i w:val="1"/>
-          <w:iCs w:val="1"/>
+          <w:lang w:val="en-US"/>
+        </w:rPr>
+      </w:pPr>
+      <w:r>
+        <w:rPr>
+          <w:rFonts w:ascii="Proxima Nova" w:cs="Proxima Nova" w:hAnsi="Proxima Nova" w:eastAsia="Proxima Nova"/>
           <w:sz w:val="24"/>
           <w:szCs w:val="24"/>
           <w:rtl w:val="0"/>
-          <w:lang w:val="pt-PT"/>
-        </w:rPr>
-        <w:t>Technologies used</w:t>
-      </w:r>
-      <w:r>
-        <w:rPr>
-          <w:rFonts w:ascii="Proxima Nova" w:cs="Proxima Nova" w:hAnsi="Proxima Nova" w:eastAsia="Proxima Nova"/>
-          <w:sz w:val="24"/>
-          <w:szCs w:val="24"/>
-          <w:rtl w:val="0"/>
-          <w:lang w:val="pt-PT"/>
-        </w:rPr>
-        <w:t xml:space="preserve">: Java (8, 11, 17),  Kotlin, REST, Spring 5, jUnit (4, 5), Jenkins, Gradle, Maven, MySQL, Docker. </w:t>
-      </w:r>
-    </w:p>
-    <w:p>
-      <w:pPr>
-        <w:pStyle w:val="Body"/>
-        <w:spacing w:line="360" w:lineRule="auto"/>
-        <w:ind w:left="180" w:firstLine="0"/>
-        <w:rPr>
-          <w:rFonts w:ascii="Proxima Nova" w:cs="Proxima Nova" w:hAnsi="Proxima Nova" w:eastAsia="Proxima Nova"/>
-          <w:sz w:val="24"/>
-          <w:szCs w:val="24"/>
-        </w:rPr>
-      </w:pPr>
-    </w:p>
-    <w:p>
-      <w:pPr>
-        <w:pStyle w:val="Heading 2"/>
-        <w:rPr>
-          <w:b w:val="0"/>
-          <w:bCs w:val="0"/>
-        </w:rPr>
-      </w:pPr>
-      <w:bookmarkStart w:name="_znysh7" w:id="2"/>
-      <w:bookmarkEnd w:id="2"/>
-      <w:r>
-        <w:rPr>
-          <w:rtl w:val="0"/>
-        </w:rPr>
-        <w:t>S</w:t>
-      </w:r>
-      <w:r>
-        <w:rPr>
-          <w:rtl w:val="0"/>
           <w:lang w:val="en-US"/>
         </w:rPr>
-        <w:t>enior Software Engineer / Tech Lead, Apontador Busca Loca</w:t>
-      </w:r>
-      <w:r>
-        <w:rPr>
-          <w:rtl w:val="0"/>
-        </w:rPr>
-        <w:t>l</w:t>
-      </w:r>
-      <w:r>
-        <w:rPr>
-          <w:b w:val="0"/>
-          <w:bCs w:val="0"/>
-          <w:rtl w:val="0"/>
-          <w:lang w:val="ru-RU"/>
-        </w:rPr>
-        <w:t xml:space="preserve"> - </w:t>
-      </w:r>
-      <w:r>
-        <w:rPr>
-          <w:b w:val="0"/>
-          <w:bCs w:val="0"/>
-          <w:i w:val="1"/>
-          <w:iCs w:val="1"/>
-          <w:rtl w:val="0"/>
-        </w:rPr>
-        <w:t>Jul/201</w:t>
-      </w:r>
-      <w:r>
-        <w:rPr>
-          <w:b w:val="0"/>
-          <w:bCs w:val="0"/>
-          <w:i w:val="1"/>
-          <w:iCs w:val="1"/>
-          <w:rtl w:val="0"/>
-          <w:lang w:val="pt-PT"/>
-        </w:rPr>
-        <w:t>6 - Apr/2020</w:t>
-      </w:r>
-      <w:r>
-        <w:rPr>
-          <w:b w:val="0"/>
-          <w:bCs w:val="0"/>
-          <w:i w:val="1"/>
-          <w:iCs w:val="1"/>
-          <w:rtl w:val="0"/>
-          <w:lang w:val="ru-RU"/>
-        </w:rPr>
-        <w:t xml:space="preserve"> - </w:t>
-      </w:r>
-      <w:r>
-        <w:rPr>
-          <w:b w:val="0"/>
-          <w:bCs w:val="0"/>
-          <w:rtl w:val="0"/>
-        </w:rPr>
-        <w:t>S</w:t>
-      </w:r>
-      <w:r>
-        <w:rPr>
-          <w:b w:val="0"/>
-          <w:bCs w:val="0"/>
-          <w:rtl w:val="0"/>
-          <w:lang w:val="pt-PT"/>
-        </w:rPr>
-        <w:t>ã</w:t>
-      </w:r>
-      <w:r>
-        <w:rPr>
-          <w:b w:val="0"/>
-          <w:bCs w:val="0"/>
-          <w:rtl w:val="0"/>
-        </w:rPr>
-        <w:t>o Paulo, SP - Brazil</w:t>
+        <w:t>Worked in the development of the feature that provides free shipping for buyers based on rules like, purchase minimum value and shipping address.</w:t>
       </w:r>
     </w:p>
     <w:p>
@@ -949,12 +951,132 @@
       <w:r>
         <w:rPr>
           <w:rFonts w:ascii="Proxima Nova" w:cs="Proxima Nova" w:hAnsi="Proxima Nova" w:eastAsia="Proxima Nova"/>
+          <w:i w:val="1"/>
+          <w:iCs w:val="1"/>
           <w:sz w:val="24"/>
           <w:szCs w:val="24"/>
           <w:rtl w:val="0"/>
           <w:lang w:val="pt-PT"/>
         </w:rPr>
-        <w:t>Led the re-write and Migration of the Legacy Systems using the Spring 5, gRPC, GraphQL, Elasticsearch and Kubernetes as a container orchestrator.</w:t>
+        <w:t>Technologies used</w:t>
+      </w:r>
+      <w:r>
+        <w:rPr>
+          <w:rFonts w:ascii="Proxima Nova" w:cs="Proxima Nova" w:hAnsi="Proxima Nova" w:eastAsia="Proxima Nova"/>
+          <w:sz w:val="24"/>
+          <w:szCs w:val="24"/>
+          <w:rtl w:val="0"/>
+          <w:lang w:val="pt-PT"/>
+        </w:rPr>
+        <w:t xml:space="preserve">: Java (8, 11, 17),  Kotlin, REST, Spring 5, jUnit (4, 5), Jenkins, Gradle, Maven, MySQL, Docker. </w:t>
+      </w:r>
+    </w:p>
+    <w:p>
+      <w:pPr>
+        <w:pStyle w:val="Body"/>
+        <w:spacing w:line="360" w:lineRule="auto"/>
+        <w:ind w:left="180" w:firstLine="0"/>
+        <w:rPr>
+          <w:rFonts w:ascii="Proxima Nova" w:cs="Proxima Nova" w:hAnsi="Proxima Nova" w:eastAsia="Proxima Nova"/>
+          <w:sz w:val="24"/>
+          <w:szCs w:val="24"/>
+        </w:rPr>
+      </w:pPr>
+    </w:p>
+    <w:p>
+      <w:pPr>
+        <w:pStyle w:val="Heading 2"/>
+        <w:rPr>
+          <w:b w:val="0"/>
+          <w:bCs w:val="0"/>
+        </w:rPr>
+      </w:pPr>
+      <w:bookmarkStart w:name="_znysh7" w:id="2"/>
+      <w:bookmarkEnd w:id="2"/>
+      <w:r>
+        <w:rPr>
+          <w:rtl w:val="0"/>
+        </w:rPr>
+        <w:t>S</w:t>
+      </w:r>
+      <w:r>
+        <w:rPr>
+          <w:rtl w:val="0"/>
+          <w:lang w:val="en-US"/>
+        </w:rPr>
+        <w:t>enior Software Engineer / Tech Lead, Apontador Busca Loca</w:t>
+      </w:r>
+      <w:r>
+        <w:rPr>
+          <w:rtl w:val="0"/>
+        </w:rPr>
+        <w:t>l</w:t>
+      </w:r>
+      <w:r>
+        <w:rPr>
+          <w:b w:val="0"/>
+          <w:bCs w:val="0"/>
+          <w:rtl w:val="0"/>
+          <w:lang w:val="ru-RU"/>
+        </w:rPr>
+        <w:t xml:space="preserve"> - </w:t>
+      </w:r>
+      <w:r>
+        <w:rPr>
+          <w:b w:val="0"/>
+          <w:bCs w:val="0"/>
+          <w:i w:val="1"/>
+          <w:iCs w:val="1"/>
+          <w:rtl w:val="0"/>
+        </w:rPr>
+        <w:t>Jul/201</w:t>
+      </w:r>
+      <w:r>
+        <w:rPr>
+          <w:b w:val="0"/>
+          <w:bCs w:val="0"/>
+          <w:i w:val="1"/>
+          <w:iCs w:val="1"/>
+          <w:rtl w:val="0"/>
+          <w:lang w:val="pt-PT"/>
+        </w:rPr>
+        <w:t>6 - Apr/2020</w:t>
+      </w:r>
+      <w:r>
+        <w:rPr>
+          <w:b w:val="0"/>
+          <w:bCs w:val="0"/>
+          <w:i w:val="1"/>
+          <w:iCs w:val="1"/>
+          <w:rtl w:val="0"/>
+          <w:lang w:val="ru-RU"/>
+        </w:rPr>
+        <w:t xml:space="preserve"> - </w:t>
+      </w:r>
+      <w:r>
+        <w:rPr>
+          <w:b w:val="0"/>
+          <w:bCs w:val="0"/>
+          <w:rtl w:val="0"/>
+        </w:rPr>
+        <w:t>S</w:t>
+      </w:r>
+      <w:r>
+        <w:rPr>
+          <w:b w:val="0"/>
+          <w:bCs w:val="0"/>
+          <w:rtl w:val="0"/>
+          <w:lang w:val="pt-PT"/>
+        </w:rPr>
+        <w:t>ã</w:t>
+      </w:r>
+      <w:r>
+        <w:rPr>
+          <w:b w:val="0"/>
+          <w:bCs w:val="0"/>
+          <w:rtl w:val="0"/>
+        </w:rPr>
+        <w:t>o Paulo, SP - Brazil</w:t>
       </w:r>
     </w:p>
     <w:p>
@@ -984,7 +1106,7 @@
           <w:rtl w:val="0"/>
           <w:lang w:val="pt-PT"/>
         </w:rPr>
-        <w:t>Worked in the development and maintenance of the platform, reducing the number of issues in the production environment and managing the framework upgrade of all backend applications.</w:t>
+        <w:t>Led the re-write and Migration of the Legacy Systems using the Spring 5, gRPC, GraphQL, Elasticsearch and Kubernetes as a container orchestrator.</w:t>
       </w:r>
     </w:p>
     <w:p>
@@ -1003,7 +1125,7 @@
           <w:sz w:val="24"/>
           <w:szCs w:val="24"/>
           <w:rtl w:val="0"/>
-          <w:lang w:val="en-US"/>
+          <w:lang w:val="pt-PT"/>
         </w:rPr>
       </w:pPr>
       <w:r>
@@ -1012,9 +1134,9 @@
           <w:sz w:val="24"/>
           <w:szCs w:val="24"/>
           <w:rtl w:val="0"/>
-          <w:lang w:val="en-US"/>
-        </w:rPr>
-        <w:t>Defined the process of code reviewing and continuous delivery to test and productive environments;</w:t>
+          <w:lang w:val="pt-PT"/>
+        </w:rPr>
+        <w:t>Worked in the development and maintenance of the platform, reducing the number of issues in the production environment and managing the framework upgrade of all backend applications.</w:t>
       </w:r>
     </w:p>
     <w:p>
@@ -1033,7 +1155,7 @@
           <w:sz w:val="24"/>
           <w:szCs w:val="24"/>
           <w:rtl w:val="0"/>
-          <w:lang w:val="pt-PT"/>
+          <w:lang w:val="en-US"/>
         </w:rPr>
       </w:pPr>
       <w:r>
@@ -1042,9 +1164,9 @@
           <w:sz w:val="24"/>
           <w:szCs w:val="24"/>
           <w:rtl w:val="0"/>
-          <w:lang w:val="pt-PT"/>
-        </w:rPr>
-        <w:t>Implemented the process of code review, continuou delivery to the homologation and deployment process to the production environment.</w:t>
+          <w:lang w:val="en-US"/>
+        </w:rPr>
+        <w:t>Defined the process of code reviewing and continuous delivery to test and productive environments;</w:t>
       </w:r>
     </w:p>
     <w:p>
@@ -1069,148 +1191,12 @@
       <w:r>
         <w:rPr>
           <w:rFonts w:ascii="Proxima Nova" w:cs="Proxima Nova" w:hAnsi="Proxima Nova" w:eastAsia="Proxima Nova"/>
-          <w:i w:val="1"/>
-          <w:iCs w:val="1"/>
           <w:sz w:val="24"/>
           <w:szCs w:val="24"/>
           <w:rtl w:val="0"/>
           <w:lang w:val="pt-PT"/>
         </w:rPr>
-        <w:t>Technologies used</w:t>
-      </w:r>
-      <w:r>
-        <w:rPr>
-          <w:rFonts w:ascii="Proxima Nova" w:cs="Proxima Nova" w:hAnsi="Proxima Nova" w:eastAsia="Proxima Nova"/>
-          <w:sz w:val="24"/>
-          <w:szCs w:val="24"/>
-          <w:rtl w:val="0"/>
-          <w:lang w:val="pt-PT"/>
-        </w:rPr>
-        <w:t xml:space="preserve">: Java (6, 8, 11), Kotlin, JavaScript, JMS, REST, Spring (3, 5), jUnit (4, 5), Vue.js, AngularJS (1.x), HornetQ, RabbitMQ, Jenkins, Maven, Vert.x, Node.js, Solr, Elasticsearch, Redis, Oracle, MongoDB, Google Cloud, AWS (EC2, S3), gRPC, Docker, Kubernetes. </w:t>
-      </w:r>
-    </w:p>
-    <w:p>
-      <w:pPr>
-        <w:pStyle w:val="Body"/>
-        <w:spacing w:line="360" w:lineRule="auto"/>
-        <w:ind w:left="180" w:firstLine="0"/>
-        <w:rPr>
-          <w:rFonts w:ascii="Proxima Nova" w:cs="Proxima Nova" w:hAnsi="Proxima Nova" w:eastAsia="Proxima Nova"/>
-          <w:sz w:val="24"/>
-          <w:szCs w:val="24"/>
-        </w:rPr>
-      </w:pPr>
-    </w:p>
-    <w:p>
-      <w:pPr>
-        <w:pStyle w:val="Heading 2"/>
-        <w:rPr>
-          <w:rFonts w:ascii="Proxima Nova" w:cs="Proxima Nova" w:hAnsi="Proxima Nova" w:eastAsia="Proxima Nova"/>
-          <w:b w:val="0"/>
-          <w:bCs w:val="0"/>
-        </w:rPr>
-      </w:pPr>
-      <w:bookmarkStart w:name="_et92p0" w:id="3"/>
-      <w:bookmarkEnd w:id="3"/>
-      <w:r>
-        <w:rPr>
-          <w:rtl w:val="0"/>
-        </w:rPr>
-        <w:t>S</w:t>
-      </w:r>
-      <w:r>
-        <w:rPr>
-          <w:rtl w:val="0"/>
-          <w:lang w:val="en-US"/>
-        </w:rPr>
-        <w:t>enior Software Engineer / Tech Lead</w:t>
-      </w:r>
-      <w:r>
-        <w:rPr>
-          <w:outline w:val="0"/>
-          <w:color w:val="434343"/>
-          <w:u w:color="434343"/>
-          <w:rtl w:val="0"/>
-          <w14:textFill>
-            <w14:solidFill>
-              <w14:srgbClr w14:val="434343"/>
-            </w14:solidFill>
-          </w14:textFill>
-        </w:rPr>
-        <w:t xml:space="preserve">, </w:t>
-      </w:r>
-      <w:r>
-        <w:rPr>
-          <w:rtl w:val="0"/>
-          <w:lang w:val="it-IT"/>
-        </w:rPr>
-        <w:t>Spread Tecnologia</w:t>
-      </w:r>
-      <w:r>
-        <w:rPr>
-          <w:rFonts w:ascii="Proxima Nova" w:cs="Proxima Nova" w:hAnsi="Proxima Nova" w:eastAsia="Proxima Nova"/>
-          <w:b w:val="0"/>
-          <w:bCs w:val="0"/>
-          <w:outline w:val="0"/>
-          <w:color w:val="434343"/>
-          <w:u w:color="434343"/>
-          <w:rtl w:val="0"/>
-          <w14:textFill>
-            <w14:solidFill>
-              <w14:srgbClr w14:val="434343"/>
-            </w14:solidFill>
-          </w14:textFill>
-        </w:rPr>
-        <w:t xml:space="preserve"> </w:t>
-      </w:r>
-      <w:r>
-        <w:rPr>
-          <w:rFonts w:ascii="Proxima Nova" w:cs="Proxima Nova" w:hAnsi="Proxima Nova" w:eastAsia="Proxima Nova"/>
-          <w:b w:val="0"/>
-          <w:bCs w:val="0"/>
-          <w:rtl w:val="0"/>
-          <w:lang w:val="ru-RU"/>
-        </w:rPr>
-        <w:t xml:space="preserve">- </w:t>
-      </w:r>
-      <w:r>
-        <w:rPr>
-          <w:rFonts w:ascii="Proxima Nova" w:cs="Proxima Nova" w:hAnsi="Proxima Nova" w:eastAsia="Proxima Nova"/>
-          <w:b w:val="0"/>
-          <w:bCs w:val="0"/>
-          <w:i w:val="1"/>
-          <w:iCs w:val="1"/>
-          <w:rtl w:val="0"/>
-        </w:rPr>
-        <w:t xml:space="preserve">Nov/2013 - Jul/2016 - </w:t>
-      </w:r>
-      <w:r>
-        <w:rPr>
-          <w:rFonts w:ascii="Proxima Nova" w:cs="Proxima Nova" w:hAnsi="Proxima Nova" w:eastAsia="Proxima Nova"/>
-          <w:b w:val="0"/>
-          <w:bCs w:val="0"/>
-          <w:rtl w:val="0"/>
-        </w:rPr>
-        <w:t>S</w:t>
-      </w:r>
-      <w:r>
-        <w:rPr>
-          <w:rFonts w:ascii="Proxima Nova" w:cs="Proxima Nova" w:hAnsi="Proxima Nova" w:eastAsia="Proxima Nova"/>
-          <w:b w:val="0"/>
-          <w:bCs w:val="0"/>
-          <w:rtl w:val="0"/>
-          <w:lang w:val="pt-PT"/>
-        </w:rPr>
-        <w:t>ã</w:t>
-      </w:r>
-      <w:r>
-        <w:rPr>
-          <w:rFonts w:ascii="Proxima Nova" w:cs="Proxima Nova" w:hAnsi="Proxima Nova" w:eastAsia="Proxima Nova"/>
-          <w:b w:val="0"/>
-          <w:bCs w:val="0"/>
-          <w:rtl w:val="0"/>
-        </w:rPr>
-        <w:t>o Paulo, SP - Brazil</w:t>
+        <w:t>Implemented the process of code review, continuou delivery to the homologation and deployment process to the production environment.</w:t>
       </w:r>
     </w:p>
     <w:p>
@@ -1229,156 +1215,7 @@
           <w:sz w:val="24"/>
           <w:szCs w:val="24"/>
           <w:rtl w:val="0"/>
-          <w:lang w:val="en-US"/>
-        </w:rPr>
-      </w:pPr>
-      <w:r>
-        <w:rPr>
-          <w:rFonts w:ascii="Proxima Nova" w:cs="Proxima Nova" w:hAnsi="Proxima Nova" w:eastAsia="Proxima Nova"/>
-          <w:sz w:val="24"/>
-          <w:szCs w:val="24"/>
-          <w:rtl w:val="0"/>
-          <w:lang w:val="en-US"/>
-        </w:rPr>
-        <w:t xml:space="preserve">Worked as an external consultant </w:t>
-      </w:r>
-      <w:r>
-        <w:rPr>
-          <w:rFonts w:ascii="Proxima Nova" w:cs="Proxima Nova" w:hAnsi="Proxima Nova" w:eastAsia="Proxima Nova"/>
-          <w:sz w:val="24"/>
-          <w:szCs w:val="24"/>
-          <w:rtl w:val="0"/>
           <w:lang w:val="pt-PT"/>
-        </w:rPr>
-        <w:t>in</w:t>
-      </w:r>
-      <w:r>
-        <w:rPr>
-          <w:rFonts w:ascii="Proxima Nova" w:cs="Proxima Nova" w:hAnsi="Proxima Nova" w:eastAsia="Proxima Nova"/>
-          <w:sz w:val="24"/>
-          <w:szCs w:val="24"/>
-          <w:rtl w:val="0"/>
-        </w:rPr>
-        <w:t xml:space="preserve"> LATAM area </w:t>
-      </w:r>
-      <w:r>
-        <w:rPr>
-          <w:rFonts w:ascii="Proxima Nova" w:cs="Proxima Nova" w:hAnsi="Proxima Nova" w:eastAsia="Proxima Nova"/>
-          <w:sz w:val="24"/>
-          <w:szCs w:val="24"/>
-          <w:rtl w:val="0"/>
-          <w:lang w:val="pt-PT"/>
-        </w:rPr>
-        <w:t>at</w:t>
-      </w:r>
-      <w:r>
-        <w:rPr>
-          <w:rFonts w:ascii="Proxima Nova" w:cs="Proxima Nova" w:hAnsi="Proxima Nova" w:eastAsia="Proxima Nova"/>
-          <w:sz w:val="24"/>
-          <w:szCs w:val="24"/>
-          <w:rtl w:val="0"/>
-          <w:lang w:val="en-US"/>
-        </w:rPr>
-        <w:t xml:space="preserve"> BNP Paribas Cardif Brazil (www.cardif.com.br) as a member of the team responsibly for maintenance and improvement of the insurance platform;</w:t>
-      </w:r>
-    </w:p>
-    <w:p>
-      <w:pPr>
-        <w:pStyle w:val="Body"/>
-        <w:numPr>
-          <w:ilvl w:val="0"/>
-          <w:numId w:val="2"/>
-        </w:numPr>
-        <w:bidi w:val="0"/>
-        <w:spacing w:line="360" w:lineRule="auto"/>
-        <w:ind w:right="0"/>
-        <w:jc w:val="left"/>
-        <w:rPr>
-          <w:rFonts w:ascii="Proxima Nova" w:cs="Proxima Nova" w:hAnsi="Proxima Nova" w:eastAsia="Proxima Nova"/>
-          <w:sz w:val="24"/>
-          <w:szCs w:val="24"/>
-          <w:rtl w:val="0"/>
-          <w:lang w:val="en-US"/>
-        </w:rPr>
-      </w:pPr>
-      <w:r>
-        <w:rPr>
-          <w:rFonts w:ascii="Proxima Nova" w:cs="Proxima Nova" w:hAnsi="Proxima Nova" w:eastAsia="Proxima Nova"/>
-          <w:sz w:val="24"/>
-          <w:szCs w:val="24"/>
-          <w:rtl w:val="0"/>
-          <w:lang w:val="en-US"/>
-        </w:rPr>
-        <w:t>Led the development, including the architecture definition for a fully customized ETL platform, that uses JavaScript to extract and transformation of the data</w:t>
-      </w:r>
-      <w:r>
-        <w:rPr>
-          <w:rFonts w:ascii="Proxima Nova" w:cs="Proxima Nova" w:hAnsi="Proxima Nova" w:eastAsia="Proxima Nova"/>
-          <w:sz w:val="24"/>
-          <w:szCs w:val="24"/>
-          <w:rtl w:val="0"/>
-          <w:lang w:val="pt-PT"/>
-        </w:rPr>
-        <w:t>.</w:t>
-      </w:r>
-    </w:p>
-    <w:p>
-      <w:pPr>
-        <w:pStyle w:val="Body"/>
-        <w:numPr>
-          <w:ilvl w:val="0"/>
-          <w:numId w:val="2"/>
-        </w:numPr>
-        <w:bidi w:val="0"/>
-        <w:spacing w:line="360" w:lineRule="auto"/>
-        <w:ind w:right="0"/>
-        <w:jc w:val="left"/>
-        <w:rPr>
-          <w:rFonts w:ascii="Proxima Nova" w:cs="Proxima Nova" w:hAnsi="Proxima Nova" w:eastAsia="Proxima Nova"/>
-          <w:sz w:val="24"/>
-          <w:szCs w:val="24"/>
-          <w:rtl w:val="0"/>
-          <w:lang w:val="en-US"/>
-        </w:rPr>
-      </w:pPr>
-      <w:r>
-        <w:rPr>
-          <w:rFonts w:ascii="Proxima Nova" w:cs="Proxima Nova" w:hAnsi="Proxima Nova" w:eastAsia="Proxima Nova"/>
-          <w:sz w:val="24"/>
-          <w:szCs w:val="24"/>
-          <w:rtl w:val="0"/>
-          <w:lang w:val="en-US"/>
-        </w:rPr>
-        <w:t>Travelled through subsidiaries (Peru and Mexico) to install the software releases and to provide training for the local developers</w:t>
-      </w:r>
-      <w:r>
-        <w:rPr>
-          <w:rFonts w:ascii="Proxima Nova" w:cs="Proxima Nova" w:hAnsi="Proxima Nova" w:eastAsia="Proxima Nova"/>
-          <w:sz w:val="24"/>
-          <w:szCs w:val="24"/>
-          <w:rtl w:val="0"/>
-          <w:lang w:val="pt-PT"/>
-        </w:rPr>
-        <w:t>.</w:t>
-      </w:r>
-    </w:p>
-    <w:p>
-      <w:pPr>
-        <w:pStyle w:val="Body"/>
-        <w:numPr>
-          <w:ilvl w:val="0"/>
-          <w:numId w:val="2"/>
-        </w:numPr>
-        <w:bidi w:val="0"/>
-        <w:spacing w:line="360" w:lineRule="auto"/>
-        <w:ind w:right="0"/>
-        <w:jc w:val="left"/>
-        <w:rPr>
-          <w:rFonts w:ascii="Proxima Nova" w:cs="Proxima Nova" w:hAnsi="Proxima Nova" w:eastAsia="Proxima Nova"/>
-          <w:sz w:val="24"/>
-          <w:szCs w:val="24"/>
-          <w:rtl w:val="0"/>
-          <w:lang w:val="en-US"/>
         </w:rPr>
       </w:pPr>
       <w:r>
@@ -1389,9 +1226,9 @@
           <w:sz w:val="24"/>
           <w:szCs w:val="24"/>
           <w:rtl w:val="0"/>
-          <w:lang w:val="en-US"/>
-        </w:rPr>
-        <w:t xml:space="preserve">Technologies used: </w:t>
+          <w:lang w:val="pt-PT"/>
+        </w:rPr>
+        <w:t>Technologies used</w:t>
       </w:r>
       <w:r>
         <w:rPr>
@@ -1399,9 +1236,9 @@
           <w:sz w:val="24"/>
           <w:szCs w:val="24"/>
           <w:rtl w:val="0"/>
-          <w:lang w:val="en-US"/>
-        </w:rPr>
-        <w:t>Java 6, JSP, Servlet, JPA, JMS, JSF, Web Services, Hibernate, Spring (Integration, Batch), Rhino, GWT, JUnit, JasperReports, JavaScript, jQuery, Angular, PL/SQL, IBM Websphere, ActiveMQ, Jenkins, Maven, Liferay Portal.</w:t>
+          <w:lang w:val="pt-PT"/>
+        </w:rPr>
+        <w:t xml:space="preserve">: Java (6, 8, 11), Kotlin, JavaScript, JMS, REST, Spring (3, 5), jUnit (4, 5), Vue.js, AngularJS (1.x), HornetQ, RabbitMQ, Jenkins, Maven, Vert.x, Node.js, Solr, Elasticsearch, Redis, Oracle, MongoDB, Google Cloud, AWS (EC2, S3), gRPC, Docker, Kubernetes. </w:t>
       </w:r>
     </w:p>
     <w:p>
@@ -1429,8 +1266,8 @@
           </w14:textFill>
         </w:rPr>
       </w:pPr>
-      <w:bookmarkStart w:name="_iserpq3jxkc" w:id="4"/>
-      <w:bookmarkEnd w:id="4"/>
+      <w:bookmarkStart w:name="_iserpq3jxkc" w:id="3"/>
+      <w:bookmarkEnd w:id="3"/>
       <w:r>
         <w:rPr>
           <w:rFonts w:ascii="Proxima Nova" w:cs="Proxima Nova" w:hAnsi="Proxima Nova" w:eastAsia="Proxima Nova"/>
@@ -1474,9 +1311,14 @@
     <w:p>
       <w:pPr>
         <w:pStyle w:val="Heading 2"/>
-      </w:pPr>
-      <w:bookmarkStart w:name="_l6u5eac19vch" w:id="5"/>
-      <w:bookmarkEnd w:id="5"/>
+        <w:rPr>
+          <w:rFonts w:ascii="Proxima Nova" w:cs="Proxima Nova" w:hAnsi="Proxima Nova" w:eastAsia="Proxima Nova"/>
+          <w:b w:val="0"/>
+          <w:bCs w:val="0"/>
+        </w:rPr>
+      </w:pPr>
+      <w:bookmarkStart w:name="_l6u5eac19vch" w:id="4"/>
+      <w:bookmarkEnd w:id="4"/>
       <w:r>
         <w:rPr>
           <w:rtl w:val="0"/>
@@ -1488,7 +1330,25 @@
           <w:rtl w:val="0"/>
           <w:lang w:val="en-US"/>
         </w:rPr>
-        <w:t>enior Java Developer, BRQ</w:t>
+        <w:t>enior Java Developer</w:t>
+      </w:r>
+      <w:r>
+        <w:rPr>
+          <w:rtl w:val="0"/>
+        </w:rPr>
+        <w:t xml:space="preserve"> / Tech Lead</w:t>
+      </w:r>
+      <w:r>
+        <w:rPr>
+          <w:rtl w:val="0"/>
+        </w:rPr>
+        <w:t xml:space="preserve">, </w:t>
+      </w:r>
+      <w:r>
+        <w:rPr>
+          <w:rtl w:val="0"/>
+        </w:rPr>
+        <w:t>Spread Tecnologia</w:t>
       </w:r>
       <w:r>
         <w:rPr>
@@ -1508,9 +1368,91 @@
           <w:i w:val="1"/>
           <w:iCs w:val="1"/>
           <w:rtl w:val="0"/>
-          <w:lang w:val="en-US"/>
-        </w:rPr>
-        <w:t xml:space="preserve">Sep/2011 - Oct/2013 - </w:t>
+          <w:lang w:val="pt-PT"/>
+        </w:rPr>
+        <w:t>Nov</w:t>
+      </w:r>
+      <w:r>
+        <w:rPr>
+          <w:rFonts w:ascii="Proxima Nova" w:cs="Proxima Nova" w:hAnsi="Proxima Nova" w:eastAsia="Proxima Nova"/>
+          <w:b w:val="0"/>
+          <w:bCs w:val="0"/>
+          <w:i w:val="1"/>
+          <w:iCs w:val="1"/>
+          <w:rtl w:val="0"/>
+        </w:rPr>
+        <w:t>/201</w:t>
+      </w:r>
+      <w:r>
+        <w:rPr>
+          <w:rFonts w:ascii="Proxima Nova" w:cs="Proxima Nova" w:hAnsi="Proxima Nova" w:eastAsia="Proxima Nova"/>
+          <w:b w:val="0"/>
+          <w:bCs w:val="0"/>
+          <w:i w:val="1"/>
+          <w:iCs w:val="1"/>
+          <w:rtl w:val="0"/>
+          <w:lang w:val="pt-PT"/>
+        </w:rPr>
+        <w:t>3</w:t>
+      </w:r>
+      <w:r>
+        <w:rPr>
+          <w:rFonts w:ascii="Proxima Nova" w:cs="Proxima Nova" w:hAnsi="Proxima Nova" w:eastAsia="Proxima Nova"/>
+          <w:b w:val="0"/>
+          <w:bCs w:val="0"/>
+          <w:i w:val="1"/>
+          <w:iCs w:val="1"/>
+          <w:rtl w:val="0"/>
+          <w:lang w:val="ru-RU"/>
+        </w:rPr>
+        <w:t xml:space="preserve"> - </w:t>
+      </w:r>
+      <w:r>
+        <w:rPr>
+          <w:rFonts w:ascii="Proxima Nova" w:cs="Proxima Nova" w:hAnsi="Proxima Nova" w:eastAsia="Proxima Nova"/>
+          <w:b w:val="0"/>
+          <w:bCs w:val="0"/>
+          <w:i w:val="1"/>
+          <w:iCs w:val="1"/>
+          <w:rtl w:val="0"/>
+          <w:lang w:val="pt-PT"/>
+        </w:rPr>
+        <w:t>Jul</w:t>
+      </w:r>
+      <w:r>
+        <w:rPr>
+          <w:rFonts w:ascii="Proxima Nova" w:cs="Proxima Nova" w:hAnsi="Proxima Nova" w:eastAsia="Proxima Nova"/>
+          <w:b w:val="0"/>
+          <w:bCs w:val="0"/>
+          <w:i w:val="1"/>
+          <w:iCs w:val="1"/>
+          <w:rtl w:val="0"/>
+        </w:rPr>
+        <w:t>/201</w:t>
+      </w:r>
+      <w:r>
+        <w:rPr>
+          <w:rFonts w:ascii="Proxima Nova" w:cs="Proxima Nova" w:hAnsi="Proxima Nova" w:eastAsia="Proxima Nova"/>
+          <w:b w:val="0"/>
+          <w:bCs w:val="0"/>
+          <w:i w:val="1"/>
+          <w:iCs w:val="1"/>
+          <w:rtl w:val="0"/>
+          <w:lang w:val="pt-PT"/>
+        </w:rPr>
+        <w:t>6</w:t>
+      </w:r>
+      <w:r>
+        <w:rPr>
+          <w:rFonts w:ascii="Proxima Nova" w:cs="Proxima Nova" w:hAnsi="Proxima Nova" w:eastAsia="Proxima Nova"/>
+          <w:b w:val="0"/>
+          <w:bCs w:val="0"/>
+          <w:i w:val="1"/>
+          <w:iCs w:val="1"/>
+          <w:rtl w:val="0"/>
+          <w:lang w:val="ru-RU"/>
+        </w:rPr>
+        <w:t xml:space="preserve"> - </w:t>
       </w:r>
       <w:r>
         <w:rPr>
@@ -1545,32 +1487,12 @@
       <w:pPr>
         <w:pStyle w:val="Heading 2"/>
       </w:pPr>
-      <w:bookmarkStart w:name="_hgbh9i8v83" w:id="6"/>
-      <w:bookmarkEnd w:id="6"/>
-      <w:r>
-        <w:rPr>
-          <w:rtl w:val="0"/>
-        </w:rPr>
-        <w:t>J</w:t>
-      </w:r>
       <w:r>
         <w:rPr>
           <w:rtl w:val="0"/>
           <w:lang w:val="en-US"/>
         </w:rPr>
-        <w:t>ava and C# Developer, H2M Solu</w:t>
-      </w:r>
-      <w:r>
-        <w:rPr>
-          <w:rtl w:val="0"/>
-        </w:rPr>
-        <w:t>çõ</w:t>
-      </w:r>
-      <w:r>
-        <w:rPr>
-          <w:rtl w:val="0"/>
-        </w:rPr>
-        <w:t>es</w:t>
+        <w:t>Senior Java Developer, BRQ</w:t>
       </w:r>
       <w:r>
         <w:rPr>
@@ -1590,8 +1512,9 @@
           <w:i w:val="1"/>
           <w:iCs w:val="1"/>
           <w:rtl w:val="0"/>
-        </w:rPr>
-        <w:t xml:space="preserve">Aug/2011 - Sep/2011 - </w:t>
+          <w:lang w:val="en-US"/>
+        </w:rPr>
+        <w:t xml:space="preserve">Sep/2011 - Oct/2013 - </w:t>
       </w:r>
       <w:r>
         <w:rPr>
@@ -1626,20 +1549,32 @@
       <w:pPr>
         <w:pStyle w:val="Heading 2"/>
       </w:pPr>
-      <w:bookmarkStart w:name="_lvxur8f596" w:id="7"/>
-      <w:bookmarkEnd w:id="7"/>
-      <w:r>
-        <w:rPr>
-          <w:rtl w:val="0"/>
-        </w:rPr>
-        <w:t>S</w:t>
+      <w:bookmarkStart w:name="_hgbh9i8v83" w:id="5"/>
+      <w:bookmarkEnd w:id="5"/>
+      <w:r>
+        <w:rPr>
+          <w:rtl w:val="0"/>
+        </w:rPr>
+        <w:t>J</w:t>
       </w:r>
       <w:r>
         <w:rPr>
           <w:rtl w:val="0"/>
           <w:lang w:val="en-US"/>
         </w:rPr>
-        <w:t>ystem Analyst &amp; Java Developer, Hewlett-Packard - HP</w:t>
+        <w:t>ava and C# Developer, H2M Solu</w:t>
+      </w:r>
+      <w:r>
+        <w:rPr>
+          <w:rtl w:val="0"/>
+        </w:rPr>
+        <w:t>çõ</w:t>
+      </w:r>
+      <w:r>
+        <w:rPr>
+          <w:rtl w:val="0"/>
+        </w:rPr>
+        <w:t>es</w:t>
       </w:r>
       <w:r>
         <w:rPr>
@@ -1660,50 +1595,55 @@
           <w:iCs w:val="1"/>
           <w:rtl w:val="0"/>
         </w:rPr>
-        <w:t xml:space="preserve">Jan/2010 - Aug/2011 - </w:t>
-      </w:r>
-      <w:r>
-        <w:rPr>
-          <w:rFonts w:ascii="Proxima Nova" w:cs="Proxima Nova" w:hAnsi="Proxima Nova" w:eastAsia="Proxima Nova"/>
-          <w:b w:val="0"/>
-          <w:bCs w:val="0"/>
-          <w:rtl w:val="0"/>
-          <w:lang w:val="nl-NL"/>
-        </w:rPr>
-        <w:t>Araraquara, SP - Brazil</w:t>
+        <w:t xml:space="preserve">Aug/2011 - Sep/2011 - </w:t>
+      </w:r>
+      <w:r>
+        <w:rPr>
+          <w:rFonts w:ascii="Proxima Nova" w:cs="Proxima Nova" w:hAnsi="Proxima Nova" w:eastAsia="Proxima Nova"/>
+          <w:b w:val="0"/>
+          <w:bCs w:val="0"/>
+          <w:rtl w:val="0"/>
+        </w:rPr>
+        <w:t>S</w:t>
+      </w:r>
+      <w:r>
+        <w:rPr>
+          <w:rFonts w:ascii="Proxima Nova" w:cs="Proxima Nova" w:hAnsi="Proxima Nova" w:eastAsia="Proxima Nova"/>
+          <w:b w:val="0"/>
+          <w:bCs w:val="0"/>
+          <w:rtl w:val="0"/>
+          <w:lang w:val="pt-PT"/>
+        </w:rPr>
+        <w:t>ã</w:t>
+      </w:r>
+      <w:r>
+        <w:rPr>
+          <w:rFonts w:ascii="Proxima Nova" w:cs="Proxima Nova" w:hAnsi="Proxima Nova" w:eastAsia="Proxima Nova"/>
+          <w:b w:val="0"/>
+          <w:bCs w:val="0"/>
+          <w:rtl w:val="0"/>
+        </w:rPr>
+        <w:t>o Paulo, SP - Brazil</w:t>
       </w:r>
     </w:p>
     <w:p>
       <w:pPr>
         <w:pStyle w:val="Heading 2"/>
       </w:pPr>
-      <w:bookmarkStart w:name="_mci9ewv9ju6p" w:id="8"/>
-      <w:bookmarkEnd w:id="8"/>
-      <w:r>
-        <w:rPr>
-          <w:rtl w:val="0"/>
-        </w:rPr>
-        <w:t>J</w:t>
+      <w:bookmarkStart w:name="_lvxur8f596" w:id="6"/>
+      <w:bookmarkEnd w:id="6"/>
+      <w:r>
+        <w:rPr>
+          <w:rtl w:val="0"/>
+        </w:rPr>
+        <w:t>S</w:t>
       </w:r>
       <w:r>
         <w:rPr>
           <w:rtl w:val="0"/>
           <w:lang w:val="en-US"/>
         </w:rPr>
-        <w:t>ava Developer, Cast Inform</w:t>
-      </w:r>
-      <w:r>
-        <w:rPr>
-          <w:rtl w:val="0"/>
-        </w:rPr>
-        <w:t>á</w:t>
-      </w:r>
-      <w:r>
-        <w:rPr>
-          <w:rtl w:val="0"/>
-          <w:lang w:val="it-IT"/>
-        </w:rPr>
-        <w:t>tica S.A.</w:t>
+        <w:t>ystem Analyst &amp; Java Developer, Hewlett-Packard - HP</w:t>
       </w:r>
       <w:r>
         <w:rPr>
@@ -1724,7 +1664,7 @@
           <w:iCs w:val="1"/>
           <w:rtl w:val="0"/>
         </w:rPr>
-        <w:t xml:space="preserve">Apr/2007 - Oct/2009 - </w:t>
+        <w:t xml:space="preserve">Jan/2010 - Aug/2011 - </w:t>
       </w:r>
       <w:r>
         <w:rPr>
@@ -1739,6 +1679,70 @@
     </w:p>
     <w:p>
       <w:pPr>
+        <w:pStyle w:val="Heading 2"/>
+      </w:pPr>
+      <w:bookmarkStart w:name="_mci9ewv9ju6p" w:id="7"/>
+      <w:bookmarkEnd w:id="7"/>
+      <w:r>
+        <w:rPr>
+          <w:rtl w:val="0"/>
+        </w:rPr>
+        <w:t>J</w:t>
+      </w:r>
+      <w:r>
+        <w:rPr>
+          <w:rtl w:val="0"/>
+          <w:lang w:val="en-US"/>
+        </w:rPr>
+        <w:t>ava Developer, Cast Inform</w:t>
+      </w:r>
+      <w:r>
+        <w:rPr>
+          <w:rtl w:val="0"/>
+        </w:rPr>
+        <w:t>á</w:t>
+      </w:r>
+      <w:r>
+        <w:rPr>
+          <w:rtl w:val="0"/>
+          <w:lang w:val="it-IT"/>
+        </w:rPr>
+        <w:t>tica S.A.</w:t>
+      </w:r>
+      <w:r>
+        <w:rPr>
+          <w:rFonts w:ascii="Proxima Nova" w:cs="Proxima Nova" w:hAnsi="Proxima Nova" w:eastAsia="Proxima Nova"/>
+          <w:b w:val="0"/>
+          <w:bCs w:val="0"/>
+          <w:rtl w:val="0"/>
+          <w:lang w:val="ru-RU"/>
+        </w:rPr>
+        <w:t xml:space="preserve"> - </w:t>
+      </w:r>
+      <w:r>
+        <w:rPr>
+          <w:rFonts w:ascii="Proxima Nova" w:cs="Proxima Nova" w:hAnsi="Proxima Nova" w:eastAsia="Proxima Nova"/>
+          <w:b w:val="0"/>
+          <w:bCs w:val="0"/>
+          <w:i w:val="1"/>
+          <w:iCs w:val="1"/>
+          <w:rtl w:val="0"/>
+        </w:rPr>
+        <w:t xml:space="preserve">Apr/2007 - Oct/2009 - </w:t>
+      </w:r>
+      <w:r>
+        <w:rPr>
+          <w:rFonts w:ascii="Proxima Nova" w:cs="Proxima Nova" w:hAnsi="Proxima Nova" w:eastAsia="Proxima Nova"/>
+          <w:b w:val="0"/>
+          <w:bCs w:val="0"/>
+          <w:rtl w:val="0"/>
+          <w:lang w:val="nl-NL"/>
+        </w:rPr>
+        <w:t>Araraquara, SP - Brazil</w:t>
+      </w:r>
+    </w:p>
+    <w:p>
+      <w:pPr>
         <w:pStyle w:val="Body"/>
         <w:spacing w:line="360" w:lineRule="auto"/>
         <w:rPr>
@@ -1752,8 +1756,8 @@
       <w:pPr>
         <w:pStyle w:val="Heading"/>
       </w:pPr>
-      <w:bookmarkStart w:name="_dp8vu" w:id="9"/>
-      <w:bookmarkEnd w:id="9"/>
+      <w:bookmarkStart w:name="_dp8vu" w:id="8"/>
+      <w:bookmarkEnd w:id="8"/>
       <w:r>
         <w:rPr>
           <w:rtl w:val="0"/>
@@ -1772,8 +1776,8 @@
       <w:pPr>
         <w:pStyle w:val="Heading 2"/>
       </w:pPr>
-      <w:bookmarkStart w:name="_mkphn7drwgg2" w:id="10"/>
-      <w:bookmarkEnd w:id="10"/>
+      <w:bookmarkStart w:name="_mkphn7drwgg2" w:id="9"/>
+      <w:bookmarkEnd w:id="9"/>
       <w:r>
         <w:rPr>
           <w:rtl w:val="0"/>
@@ -1804,8 +1808,8 @@
       <w:pPr>
         <w:pStyle w:val="Heading 2"/>
       </w:pPr>
-      <w:bookmarkStart w:name="_d0j5uy7mlvy6" w:id="11"/>
-      <w:bookmarkEnd w:id="11"/>
+      <w:bookmarkStart w:name="_d0j5uy7mlvy6" w:id="10"/>
+      <w:bookmarkEnd w:id="10"/>
       <w:r>
         <w:rPr>
           <w:rtl w:val="0"/>
@@ -1836,15 +1840,15 @@
       <w:pPr>
         <w:pStyle w:val="Heading"/>
       </w:pPr>
-      <w:bookmarkStart w:name="_lnxbz9" w:id="12"/>
-      <w:bookmarkEnd w:id="12"/>
+      <w:bookmarkStart w:name="_lnxbz9" w:id="11"/>
+      <w:bookmarkEnd w:id="11"/>
     </w:p>
     <w:p>
       <w:pPr>
         <w:pStyle w:val="Heading"/>
       </w:pPr>
-      <w:bookmarkStart w:name="_nkun2" w:id="13"/>
-      <w:bookmarkEnd w:id="13"/>
+      <w:bookmarkStart w:name="_nkun2" w:id="12"/>
+      <w:bookmarkEnd w:id="12"/>
       <w:r>
         <w:rPr>
           <w:rtl w:val="0"/>

</xml_diff>

<commit_message>
feat: update hugo and cv
</commit_message>
<xml_diff>
--- a/docs/resume-luiz.rapatao.docx
+++ b/docs/resume-luiz.rapatao.docx
@@ -366,48 +366,14 @@
                 <w:u w:color="666666"/>
                 <w:shd w:val="nil" w:color="auto" w:fill="auto"/>
                 <w:rtl w:val="0"/>
-                <w:lang w:val="en-US"/>
+                <w:lang w:val="pt-PT"/>
                 <w14:textFill>
                   <w14:solidFill>
                     <w14:srgbClr w14:val="666666"/>
                   </w14:solidFill>
                 </w14:textFill>
               </w:rPr>
-              <w:t>S</w:t>
-            </w:r>
-            <w:r>
-              <w:rPr>
-                <w:rFonts w:ascii="Proxima Nova" w:cs="Proxima Nova" w:hAnsi="Proxima Nova" w:eastAsia="Proxima Nova"/>
-                <w:outline w:val="0"/>
-                <w:color w:val="666666"/>
-                <w:u w:color="666666"/>
-                <w:shd w:val="nil" w:color="auto" w:fill="auto"/>
-                <w:rtl w:val="0"/>
-                <w:lang w:val="en-US"/>
-                <w14:textFill>
-                  <w14:solidFill>
-                    <w14:srgbClr w14:val="666666"/>
-                  </w14:solidFill>
-                </w14:textFill>
-              </w:rPr>
-              <w:t>ã</w:t>
-            </w:r>
-            <w:r>
-              <w:rPr>
-                <w:rFonts w:ascii="Proxima Nova" w:cs="Proxima Nova" w:hAnsi="Proxima Nova" w:eastAsia="Proxima Nova"/>
-                <w:outline w:val="0"/>
-                <w:color w:val="666666"/>
-                <w:u w:color="666666"/>
-                <w:shd w:val="nil" w:color="auto" w:fill="auto"/>
-                <w:rtl w:val="0"/>
-                <w:lang w:val="en-US"/>
-                <w14:textFill>
-                  <w14:solidFill>
-                    <w14:srgbClr w14:val="666666"/>
-                  </w14:solidFill>
-                </w14:textFill>
-              </w:rPr>
-              <w:t>o Paulo, SP, Brazil</w:t>
+              <w:t>Porto, Portugal</w:t>
             </w:r>
           </w:p>
           <w:p>
@@ -477,7 +443,24 @@
                   </w14:solidFill>
                 </w14:textFill>
               </w:rPr>
-              <w:t>+55 11 95298 7284</w:t>
+              <w:t>+</w:t>
+            </w:r>
+            <w:r>
+              <w:rPr>
+                <w:rFonts w:ascii="Proxima Nova" w:cs="Proxima Nova" w:hAnsi="Proxima Nova" w:eastAsia="Proxima Nova"/>
+                <w:outline w:val="0"/>
+                <w:color w:val="666666"/>
+                <w:u w:color="666666"/>
+                <w:shd w:val="nil" w:color="auto" w:fill="auto"/>
+                <w:rtl w:val="0"/>
+                <w:lang w:val="pt-PT"/>
+                <w14:textFill>
+                  <w14:solidFill>
+                    <w14:srgbClr w14:val="666666"/>
+                  </w14:solidFill>
+                </w14:textFill>
+              </w:rPr>
+              <w:t>351 912 783 791</w:t>
             </w:r>
           </w:p>
         </w:tc>
@@ -565,55 +548,42 @@
         <w:rPr>
           <w:b w:val="0"/>
           <w:bCs w:val="0"/>
-          <w:rtl w:val="0"/>
-          <w:lang w:val="pt-PT"/>
-        </w:rPr>
-        <w:t>Jun</w:t>
-      </w:r>
-      <w:r>
-        <w:rPr>
-          <w:rFonts w:ascii="Proxima Nova" w:cs="Proxima Nova" w:hAnsi="Proxima Nova" w:eastAsia="Proxima Nova"/>
-          <w:b w:val="0"/>
-          <w:bCs w:val="0"/>
           <w:i w:val="1"/>
           <w:iCs w:val="1"/>
           <w:rtl w:val="0"/>
-        </w:rPr>
-        <w:t>/20</w:t>
-      </w:r>
-      <w:r>
-        <w:rPr>
-          <w:rFonts w:ascii="Proxima Nova" w:cs="Proxima Nova" w:hAnsi="Proxima Nova" w:eastAsia="Proxima Nova"/>
+          <w:lang w:val="pt-PT"/>
+        </w:rPr>
+        <w:t>Jun</w:t>
+      </w:r>
+      <w:r>
+        <w:rPr>
           <w:b w:val="0"/>
           <w:bCs w:val="0"/>
           <w:i w:val="1"/>
           <w:iCs w:val="1"/>
           <w:rtl w:val="0"/>
-          <w:lang w:val="pt-PT"/>
-        </w:rPr>
-        <w:t>22 - present</w:t>
-      </w:r>
-      <w:r>
-        <w:rPr>
-          <w:rFonts w:ascii="Proxima Nova" w:cs="Proxima Nova" w:hAnsi="Proxima Nova" w:eastAsia="Proxima Nova"/>
+        </w:rPr>
+        <w:t>/20</w:t>
+      </w:r>
+      <w:r>
+        <w:rPr>
           <w:b w:val="0"/>
           <w:bCs w:val="0"/>
           <w:i w:val="1"/>
           <w:iCs w:val="1"/>
           <w:rtl w:val="0"/>
-          <w:lang w:val="ru-RU"/>
-        </w:rPr>
-        <w:t xml:space="preserve"> - </w:t>
-      </w:r>
-      <w:r>
-        <w:rPr>
-          <w:rFonts w:ascii="Proxima Nova" w:cs="Proxima Nova" w:hAnsi="Proxima Nova" w:eastAsia="Proxima Nova"/>
-          <w:b w:val="0"/>
-          <w:bCs w:val="0"/>
-          <w:rtl w:val="0"/>
-          <w:lang w:val="nl-NL"/>
-        </w:rPr>
-        <w:t>Brazil</w:t>
+          <w:lang w:val="pt-PT"/>
+        </w:rPr>
+        <w:t>22 - present</w:t>
+      </w:r>
+      <w:r>
+        <w:rPr>
+          <w:b w:val="0"/>
+          <w:bCs w:val="0"/>
+          <w:rtl w:val="0"/>
+          <w:lang w:val="pt-PT"/>
+        </w:rPr>
+        <w:t xml:space="preserve"> - Porto, Portugal</w:t>
       </w:r>
     </w:p>
     <w:p>
@@ -655,17 +625,7 @@
           <w:rtl w:val="0"/>
           <w:lang w:val="pt-PT"/>
         </w:rPr>
-        <w:t>: Java (8, 11), Kotlin, REST, JEE, Spring 5, jUnit, Jenkins, Gradle, Maven, MySQL, Docker, Wildfly.</w:t>
-      </w:r>
-      <w:r>
-        <w:rPr>
-          <w:rFonts w:ascii="Proxima Nova" w:cs="Proxima Nova" w:hAnsi="Proxima Nova" w:eastAsia="Proxima Nova"/>
-          <w:sz w:val="24"/>
-          <w:szCs w:val="24"/>
-          <w:rtl w:val="0"/>
-          <w:lang w:val="pt-PT"/>
-        </w:rPr>
-        <w:t xml:space="preserve"> </w:t>
+        <w:t>: Java (8, 11), Kotlin, Spring Boot, WebFlux, JUnit (4, 5), REST, Maven, Gradle, MySQL, Wildfly, AWS (EC2, S3, Lambda, RDS), Jenkins.</w:t>
       </w:r>
     </w:p>
     <w:p>

</xml_diff>

<commit_message>
feat: bump hugo and remove google analytics
</commit_message>
<xml_diff>
--- a/docs/resume-luiz.rapatao.docx
+++ b/docs/resume-luiz.rapatao.docx
@@ -533,7 +533,7 @@
             </w14:solidFill>
           </w14:textFill>
         </w:rPr>
-        <w:t>Senior Software Engineer, Alten Portugal</w:t>
+        <w:t>Senior Software Engineer, Gympass</w:t>
       </w:r>
       <w:r>
         <w:rPr>
@@ -553,7 +553,7 @@
           <w:rtl w:val="0"/>
           <w:lang w:val="pt-PT"/>
         </w:rPr>
-        <w:t>Jun</w:t>
+        <w:t>May</w:t>
       </w:r>
       <w:r>
         <w:rPr>
@@ -574,7 +574,7 @@
           <w:rtl w:val="0"/>
           <w:lang w:val="pt-PT"/>
         </w:rPr>
-        <w:t>22 - present</w:t>
+        <w:t>23 - present</w:t>
       </w:r>
       <w:r>
         <w:rPr>
@@ -584,6 +584,173 @@
           <w:lang w:val="pt-PT"/>
         </w:rPr>
         <w:t xml:space="preserve"> - Porto, Portugal</w:t>
+      </w:r>
+    </w:p>
+    <w:p>
+      <w:pPr>
+        <w:pStyle w:val="Body"/>
+        <w:numPr>
+          <w:ilvl w:val="0"/>
+          <w:numId w:val="2"/>
+        </w:numPr>
+        <w:bidi w:val="0"/>
+        <w:spacing w:line="360" w:lineRule="auto"/>
+        <w:ind w:right="0"/>
+        <w:jc w:val="left"/>
+        <w:rPr>
+          <w:rFonts w:ascii="Proxima Nova" w:cs="Proxima Nova" w:hAnsi="Proxima Nova" w:eastAsia="Proxima Nova"/>
+          <w:sz w:val="24"/>
+          <w:szCs w:val="24"/>
+          <w:rtl w:val="0"/>
+          <w:lang w:val="pt-PT"/>
+        </w:rPr>
+      </w:pPr>
+      <w:r>
+        <w:rPr>
+          <w:rFonts w:ascii="Proxima Nova" w:cs="Proxima Nova" w:hAnsi="Proxima Nova" w:eastAsia="Proxima Nova"/>
+          <w:i w:val="1"/>
+          <w:iCs w:val="1"/>
+          <w:sz w:val="24"/>
+          <w:szCs w:val="24"/>
+          <w:rtl w:val="0"/>
+          <w:lang w:val="pt-PT"/>
+        </w:rPr>
+        <w:t>Technologies used</w:t>
+      </w:r>
+      <w:r>
+        <w:rPr>
+          <w:rFonts w:ascii="Proxima Nova" w:cs="Proxima Nova" w:hAnsi="Proxima Nova" w:eastAsia="Proxima Nova"/>
+          <w:sz w:val="24"/>
+          <w:szCs w:val="24"/>
+          <w:rtl w:val="0"/>
+          <w:lang w:val="pt-PT"/>
+        </w:rPr>
+        <w:t>: Go, GitHub Actions, Kubernetes, Redis, Postgres, Jira, AWS.</w:t>
+      </w:r>
+    </w:p>
+    <w:p>
+      <w:pPr>
+        <w:pStyle w:val="Body"/>
+        <w:spacing w:line="360" w:lineRule="auto"/>
+        <w:ind w:left="180" w:firstLine="0"/>
+        <w:rPr>
+          <w:rFonts w:ascii="Proxima Nova" w:cs="Proxima Nova" w:hAnsi="Proxima Nova" w:eastAsia="Proxima Nova"/>
+          <w:outline w:val="0"/>
+          <w:color w:val="999999"/>
+          <w:sz w:val="24"/>
+          <w:szCs w:val="24"/>
+          <w:u w:color="999999"/>
+          <w14:textFill>
+            <w14:solidFill>
+              <w14:srgbClr w14:val="999999"/>
+            </w14:solidFill>
+          </w14:textFill>
+        </w:rPr>
+      </w:pPr>
+    </w:p>
+    <w:p>
+      <w:pPr>
+        <w:pStyle w:val="Heading 2"/>
+        <w:rPr>
+          <w:rFonts w:ascii="Proxima Nova" w:cs="Proxima Nova" w:hAnsi="Proxima Nova" w:eastAsia="Proxima Nova"/>
+          <w:b w:val="0"/>
+          <w:bCs w:val="0"/>
+        </w:rPr>
+      </w:pPr>
+      <w:r>
+        <w:rPr>
+          <w:outline w:val="0"/>
+          <w:color w:val="434343"/>
+          <w:u w:color="434343"/>
+          <w:rtl w:val="0"/>
+          <w:lang w:val="pt-PT"/>
+          <w14:textFill>
+            <w14:solidFill>
+              <w14:srgbClr w14:val="434343"/>
+            </w14:solidFill>
+          </w14:textFill>
+        </w:rPr>
+        <w:t>Senior Software Engineer, Alten Portugal</w:t>
+      </w:r>
+      <w:r>
+        <w:rPr>
+          <w:b w:val="0"/>
+          <w:bCs w:val="0"/>
+          <w:rtl w:val="0"/>
+          <w:lang w:val="ru-RU"/>
+        </w:rPr>
+        <w:t xml:space="preserve"> - </w:t>
+      </w:r>
+      <w:r>
+        <w:rPr>
+          <w:b w:val="0"/>
+          <w:bCs w:val="0"/>
+          <w:i w:val="1"/>
+          <w:iCs w:val="1"/>
+          <w:rtl w:val="0"/>
+          <w:lang w:val="pt-PT"/>
+        </w:rPr>
+        <w:t>Jun</w:t>
+      </w:r>
+      <w:r>
+        <w:rPr>
+          <w:b w:val="0"/>
+          <w:bCs w:val="0"/>
+          <w:i w:val="1"/>
+          <w:iCs w:val="1"/>
+          <w:rtl w:val="0"/>
+        </w:rPr>
+        <w:t>/20</w:t>
+      </w:r>
+      <w:r>
+        <w:rPr>
+          <w:b w:val="0"/>
+          <w:bCs w:val="0"/>
+          <w:i w:val="1"/>
+          <w:iCs w:val="1"/>
+          <w:rtl w:val="0"/>
+          <w:lang w:val="pt-PT"/>
+        </w:rPr>
+        <w:t>22 - May/2023</w:t>
+      </w:r>
+      <w:r>
+        <w:rPr>
+          <w:b w:val="0"/>
+          <w:bCs w:val="0"/>
+          <w:rtl w:val="0"/>
+          <w:lang w:val="pt-PT"/>
+        </w:rPr>
+        <w:t xml:space="preserve"> - Porto, Portugal</w:t>
+      </w:r>
+    </w:p>
+    <w:p>
+      <w:pPr>
+        <w:pStyle w:val="Body"/>
+        <w:numPr>
+          <w:ilvl w:val="0"/>
+          <w:numId w:val="2"/>
+        </w:numPr>
+        <w:bidi w:val="0"/>
+        <w:spacing w:line="360" w:lineRule="auto"/>
+        <w:ind w:right="0"/>
+        <w:jc w:val="left"/>
+        <w:rPr>
+          <w:rFonts w:ascii="Proxima Nova" w:cs="Proxima Nova" w:hAnsi="Proxima Nova" w:eastAsia="Proxima Nova"/>
+          <w:sz w:val="24"/>
+          <w:szCs w:val="24"/>
+          <w:rtl w:val="0"/>
+          <w:lang w:val="en-US"/>
+        </w:rPr>
+      </w:pPr>
+      <w:r>
+        <w:rPr>
+          <w:rFonts w:ascii="Proxima Nova" w:cs="Proxima Nova" w:hAnsi="Proxima Nova" w:eastAsia="Proxima Nova"/>
+          <w:sz w:val="24"/>
+          <w:szCs w:val="24"/>
+          <w:rtl w:val="0"/>
+          <w:lang w:val="en-US"/>
+        </w:rPr>
+        <w:t>Worked as a consultant for the client Bosch Security System as a member of the team responsible for the maintenance and development of new features to support the Home Security Cameras ecosystem.</w:t>
       </w:r>
     </w:p>
     <w:p>

</xml_diff>